<commit_message>
bab 1 rev 1
</commit_message>
<xml_diff>
--- a/BAB 1/BAB 1.docx
+++ b/BAB 1/BAB 1.docx
@@ -1255,13 +1255,13 @@
       <w:pPr>
         <w:pStyle w:val="Heading1"/>
       </w:pPr>
-      <w:bookmarkStart w:id="0" w:name="_Toc443246678"/>
-      <w:bookmarkStart w:id="1" w:name="_Toc445974105"/>
+      <w:bookmarkStart w:id="0" w:name="_Toc445974105"/>
+      <w:bookmarkStart w:id="1" w:name="_Toc443246678"/>
       <w:r>
         <w:lastRenderedPageBreak/>
         <w:t>BAB 1</w:t>
       </w:r>
-      <w:bookmarkEnd w:id="1"/>
+      <w:bookmarkEnd w:id="0"/>
     </w:p>
     <w:p>
       <w:pPr>
@@ -1297,7 +1297,7 @@
         </w:rPr>
         <w:t>Latar Belakang Masalah</w:t>
       </w:r>
-      <w:bookmarkEnd w:id="0"/>
+      <w:bookmarkEnd w:id="1"/>
       <w:bookmarkEnd w:id="3"/>
     </w:p>
     <w:p>
@@ -1374,7 +1374,54 @@
           <w:lang w:val="en-US"/>
         </w:rPr>
         <w:tab/>
-        <w:t xml:space="preserve">Banyakanya jenis audio pun melahirkan suatu pendekatan untuk dapat mengklasifikasikan jenis audio berdasarkan isi dari audio tersebut. Untuk melakukan pengklasifikasian maka dibutuhkan berkas audio yang </w:t>
+      </w:r>
+      <w:r>
+        <w:rPr>
+          <w:lang w:val="en-US"/>
+        </w:rPr>
+        <w:t>J</w:t>
+      </w:r>
+      <w:r>
+        <w:rPr>
+          <w:lang w:val="en-US"/>
+        </w:rPr>
+        <w:t>enis audio</w:t>
+      </w:r>
+      <w:r>
+        <w:rPr>
+          <w:lang w:val="en-US"/>
+        </w:rPr>
+        <w:t xml:space="preserve"> yang beragam</w:t>
+      </w:r>
+      <w:r>
+        <w:rPr>
+          <w:lang w:val="en-US"/>
+        </w:rPr>
+        <w:t xml:space="preserve"> pun me</w:t>
+      </w:r>
+      <w:r>
+        <w:rPr>
+          <w:lang w:val="en-US"/>
+        </w:rPr>
+        <w:t>munculkan</w:t>
+      </w:r>
+      <w:r>
+        <w:rPr>
+          <w:lang w:val="en-US"/>
+        </w:rPr>
+        <w:t xml:space="preserve"> </w:t>
+      </w:r>
+      <w:r>
+        <w:rPr>
+          <w:lang w:val="en-US"/>
+        </w:rPr>
+        <w:t xml:space="preserve">kebutuhan akan </w:t>
+      </w:r>
+      <w:r>
+        <w:rPr>
+          <w:lang w:val="en-US"/>
+        </w:rPr>
+        <w:t xml:space="preserve">suatu pendekatan untuk dapat mengklasifikasikan jenis audio berdasarkan isi dari audio tersebut. Untuk melakukan pengklasifikasian maka dibutuhkan berkas audio yang </w:t>
       </w:r>
       <w:r>
         <w:rPr>
@@ -1674,7 +1721,7 @@
               <w:color w:val="000000"/>
               <w:lang w:val="en-US"/>
             </w:rPr>
-            <w:instrText xml:space="preserve"> CITATION SMe13 \l 1033 </w:instrText>
+            <w:instrText xml:space="preserve">CITATION SMe13 \l 1033 </w:instrText>
           </w:r>
           <w:r>
             <w:rPr>
@@ -1746,78 +1793,93 @@
           <w:color w:val="000000"/>
           <w:lang w:val="en-US"/>
         </w:rPr>
+        <w:tab/>
+      </w:r>
+      <w:r>
+        <w:rPr>
+          <w:color w:val="000000"/>
+          <w:lang w:val="en-US"/>
+        </w:rPr>
+        <w:t>Diharapkan dengan adanya</w:t>
+      </w:r>
+      <w:r>
+        <w:rPr>
+          <w:color w:val="000000"/>
+        </w:rPr>
+        <w:t xml:space="preserve"> penelitian dengan judul</w:t>
+      </w:r>
+      <w:r>
+        <w:rPr>
+          <w:color w:val="000000"/>
+          <w:lang w:val="en-US"/>
+        </w:rPr>
+        <w:t xml:space="preserve"> “</w:t>
+      </w:r>
+      <w:r>
+        <w:rPr>
+          <w:color w:val="000000"/>
+          <w:lang w:val="en-US"/>
+        </w:rPr>
+        <w:t xml:space="preserve">Klasifikasi </w:t>
+      </w:r>
+      <w:r>
+        <w:rPr>
+          <w:color w:val="000000"/>
+          <w:lang w:val="en-US"/>
+        </w:rPr>
+        <w:t xml:space="preserve">jenis </w:t>
+      </w:r>
+      <w:r>
+        <w:rPr>
+          <w:i/>
+          <w:color w:val="000000"/>
+          <w:lang w:val="en-US"/>
+        </w:rPr>
+        <w:t>Mixed Type Audio</w:t>
+      </w:r>
+      <w:r>
+        <w:rPr>
+          <w:color w:val="000000"/>
+          <w:lang w:val="en-US"/>
+        </w:rPr>
+        <w:t xml:space="preserve"> Menggunakan </w:t>
+      </w:r>
+      <w:r>
+        <w:rPr>
+          <w:i/>
+          <w:color w:val="000000"/>
+          <w:lang w:val="en-US"/>
+        </w:rPr>
+        <w:t>Decision Tree</w:t>
+      </w:r>
+      <w:r>
+        <w:rPr>
+          <w:color w:val="000000"/>
+          <w:lang w:val="en-US"/>
+        </w:rPr>
+        <w:t>”</w:t>
+      </w:r>
+      <w:r>
+        <w:rPr>
+          <w:color w:val="000000"/>
+          <w:lang w:val="en-US"/>
+        </w:rPr>
+        <w:t xml:space="preserve"> dapat menunjukan apakah </w:t>
+      </w:r>
+      <w:r>
+        <w:rPr>
+          <w:color w:val="000000"/>
+          <w:lang w:val="en-US"/>
+        </w:rPr>
         <w:lastRenderedPageBreak/>
-        <w:tab/>
-      </w:r>
-      <w:r>
-        <w:rPr>
-          <w:color w:val="000000"/>
-        </w:rPr>
-        <w:t>Berdasarkan latar belakang diatas, maka pen</w:t>
-      </w:r>
-      <w:r>
-        <w:rPr>
-          <w:color w:val="000000"/>
-          <w:lang w:val="en-US"/>
-        </w:rPr>
-        <w:t>ulis</w:t>
-      </w:r>
-      <w:r>
-        <w:rPr>
-          <w:color w:val="000000"/>
-        </w:rPr>
-        <w:t xml:space="preserve"> tertarik untuk melakukan penelitian dengan judul</w:t>
-      </w:r>
-      <w:r>
-        <w:rPr>
-          <w:color w:val="000000"/>
-          <w:lang w:val="en-US"/>
-        </w:rPr>
-        <w:t xml:space="preserve"> “</w:t>
-      </w:r>
-      <w:r>
-        <w:rPr>
-          <w:color w:val="000000"/>
-          <w:lang w:val="en-US"/>
-        </w:rPr>
-        <w:t xml:space="preserve">Klasifikasi </w:t>
-      </w:r>
-      <w:r>
-        <w:rPr>
-          <w:color w:val="000000"/>
-          <w:lang w:val="en-US"/>
-        </w:rPr>
-        <w:t xml:space="preserve">jenis </w:t>
-      </w:r>
-      <w:r>
-        <w:rPr>
-          <w:i/>
-          <w:color w:val="000000"/>
-          <w:lang w:val="en-US"/>
-        </w:rPr>
-        <w:t>Mixed Type Audio</w:t>
-      </w:r>
-      <w:r>
-        <w:rPr>
-          <w:color w:val="000000"/>
-          <w:lang w:val="en-US"/>
-        </w:rPr>
-        <w:t xml:space="preserve"> Menggunakan </w:t>
-      </w:r>
-      <w:r>
-        <w:rPr>
-          <w:i/>
-          <w:color w:val="000000"/>
-          <w:lang w:val="en-US"/>
-        </w:rPr>
-        <w:t>Decision Tree</w:t>
-      </w:r>
-      <w:r>
-        <w:rPr>
-          <w:color w:val="000000"/>
-          <w:lang w:val="en-US"/>
-        </w:rPr>
-        <w:t>”.</w:t>
+        <w:t>metode Decision Tree dapat diterapkan pada masalah pengklasifikasian mixed type audio, serta bagaimana tingkat akurasi dari hasil pengklasifikasian tersebut</w:t>
+      </w:r>
+      <w:r>
+        <w:rPr>
+          <w:color w:val="000000"/>
+          <w:lang w:val="en-US"/>
+        </w:rPr>
+        <w:t>.</w:t>
       </w:r>
     </w:p>
     <w:p>
@@ -2541,25 +2603,6 @@
           <w:color w:val="000000"/>
           <w:lang w:val="en-US"/>
         </w:rPr>
-        <w:t>Frekuensi Audio Data Latih harus sama dengan Frekuensi data uji.</w:t>
-      </w:r>
-    </w:p>
-    <w:p>
-      <w:pPr>
-        <w:pStyle w:val="ListParagraph"/>
-        <w:numPr>
-          <w:ilvl w:val="0"/>
-          <w:numId w:val="9"/>
-        </w:numPr>
-        <w:rPr>
-          <w:lang w:val="en-US"/>
-        </w:rPr>
-      </w:pPr>
-      <w:r>
-        <w:rPr>
-          <w:color w:val="000000"/>
-          <w:lang w:val="en-US"/>
-        </w:rPr>
         <w:t>Tipe file yang digunakan sebagai data latih dan data uji adalah MP3.</w:t>
       </w:r>
     </w:p>
@@ -2598,6 +2641,7 @@
       <w:pPr>
         <w:ind w:firstLine="426"/>
         <w:rPr>
+          <w:color w:val="000000"/>
           <w:lang w:val="en-US"/>
         </w:rPr>
       </w:pPr>
@@ -2607,6 +2651,14 @@
         </w:rPr>
         <w:t>Metode yang digunakan dalam penulisan laporan ini menggunakan dua metode, yaitu metode pengumpulan data dan metode pembangunan perangkat lunak.</w:t>
       </w:r>
+    </w:p>
+    <w:p>
+      <w:pPr>
+        <w:ind w:firstLine="426"/>
+        <w:rPr>
+          <w:lang w:val="en-US"/>
+        </w:rPr>
+      </w:pPr>
     </w:p>
     <w:p>
       <w:pPr>
@@ -2706,7 +2758,20 @@
         <w:rPr>
           <w:color w:val="000000"/>
         </w:rPr>
-        <w:t xml:space="preserve">(Obersevasi) Mengumpulkan training dan testing data yang diambil dari </w:t>
+        <w:t>(Ob</w:t>
+      </w:r>
+      <w:r>
+        <w:rPr>
+          <w:color w:val="000000"/>
+          <w:lang w:val="en-US"/>
+        </w:rPr>
+        <w:t>ser</w:t>
+      </w:r>
+      <w:r>
+        <w:rPr>
+          <w:color w:val="000000"/>
+        </w:rPr>
+        <w:t xml:space="preserve">vasi) Mengumpulkan training dan testing data yang diambil dari </w:t>
       </w:r>
       <w:r>
         <w:rPr>
@@ -2889,7 +2954,7 @@
               <w:szCs w:val="26"/>
               <w:lang w:val="en-US"/>
             </w:rPr>
-            <w:instrText xml:space="preserve"> CITATION Pre10 \l 1033 </w:instrText>
+            <w:instrText xml:space="preserve">CITATION Pre10 \l 1033 </w:instrText>
           </w:r>
           <w:r>
             <w:rPr>
@@ -3413,14 +3478,6 @@
     </w:p>
     <w:p>
       <w:pPr>
-        <w:ind w:firstLine="450"/>
-        <w:rPr>
-          <w:lang w:val="en-US"/>
-        </w:rPr>
-      </w:pPr>
-    </w:p>
-    <w:p>
-      <w:pPr>
         <w:pStyle w:val="ListParagraph"/>
         <w:numPr>
           <w:ilvl w:val="0"/>
@@ -3476,7 +3533,19 @@
         <w:rPr>
           <w:lang w:val="en-US"/>
         </w:rPr>
-        <w:t>Setelah melakukan analisis, desain dan pengkodean maka sistem yang sudah jadi</w:t>
+        <w:t xml:space="preserve">Setelah melakukan analisis, desain dan pengkodean maka </w:t>
+      </w:r>
+      <w:r>
+        <w:rPr>
+          <w:lang w:val="en-US"/>
+        </w:rPr>
+        <w:t>aplikasi</w:t>
+      </w:r>
+      <w:r>
+        <w:rPr>
+          <w:lang w:val="en-US"/>
+        </w:rPr>
+        <w:t xml:space="preserve"> yang sudah jadi</w:t>
       </w:r>
       <w:r>
         <w:rPr>
@@ -3488,32 +3557,13 @@
         <w:rPr>
           <w:lang w:val="en-US"/>
         </w:rPr>
-        <w:t xml:space="preserve">akan digunakan oleh user. Kemudian </w:t>
-      </w:r>
-      <w:r>
-        <w:rPr>
-          <w:i/>
-          <w:lang w:val="en-US"/>
-        </w:rPr>
-        <w:t>software</w:t>
-      </w:r>
-      <w:r>
-        <w:rPr>
-          <w:lang w:val="en-US"/>
-        </w:rPr>
-        <w:t xml:space="preserve"> yang telah dibuat harus dilakukan</w:t>
-      </w:r>
-      <w:r>
-        <w:rPr>
-          <w:lang w:val="en-US"/>
-        </w:rPr>
-        <w:t xml:space="preserve"> </w:t>
-      </w:r>
-      <w:r>
-        <w:rPr>
-          <w:lang w:val="en-US"/>
-        </w:rPr>
-        <w:t>pemeliharaan secara berkala.</w:t>
+        <w:t>akan dapat digunakan</w:t>
+      </w:r>
+      <w:r>
+        <w:rPr>
+          <w:lang w:val="en-US"/>
+        </w:rPr>
+        <w:t>.</w:t>
       </w:r>
     </w:p>
     <w:p>
@@ -4435,11 +4485,9 @@
                         <w:rFonts w:eastAsiaTheme="minorEastAsia"/>
                       </w:rPr>
                     </w:pPr>
-                    <w:bookmarkStart w:id="19" w:name="PEJ13"/>
                     <w:r>
                       <w:t>[1]</w:t>
                     </w:r>
-                    <w:bookmarkEnd w:id="19"/>
                   </w:p>
                 </w:tc>
                 <w:tc>
@@ -4455,7 +4503,7 @@
                       </w:rPr>
                     </w:pPr>
                     <w:r>
-                      <w:t xml:space="preserve">Pejman Mowlaee and Abolghasem Sayadiyan, "Audio Classification Of Music/Speech Mixed Signals Using Sinusoidal Modeling With Svm And Neural Network Approach," </w:t>
+                      <w:t xml:space="preserve">Pejman M. and Abolghasem S., "Audio Classification Of Music/Speech Mixed Signals Using Sinusoidal Modeling With Svm And Neural Network Approach," </w:t>
                     </w:r>
                     <w:r>
                       <w:rPr>
@@ -4487,11 +4535,9 @@
                         <w:rFonts w:eastAsiaTheme="minorEastAsia"/>
                       </w:rPr>
                     </w:pPr>
-                    <w:bookmarkStart w:id="20" w:name="SMe13"/>
                     <w:r>
                       <w:t>[2]</w:t>
                     </w:r>
-                    <w:bookmarkEnd w:id="20"/>
                   </w:p>
                 </w:tc>
                 <w:tc>
@@ -4507,17 +4553,17 @@
                       </w:rPr>
                     </w:pPr>
                     <w:r>
-                      <w:t xml:space="preserve">Menaka S. and Radha R., </w:t>
+                      <w:t xml:space="preserve">Menaka S. and Radha R., "Text Classification using Keyword Extraction," </w:t>
                     </w:r>
                     <w:r>
                       <w:rPr>
                         <w:i/>
                         <w:iCs/>
                       </w:rPr>
-                      <w:t>Text Classification using Keyword Extraction</w:t>
+                      <w:t>International Journal of Advanced Research in Computer Science and Software Engineering</w:t>
                     </w:r>
                     <w:r>
-                      <w:t>. Coimbatore, India: Peelamedu, Desember 2013.</w:t>
+                      <w:t>, Desember 2013.</w:t>
                     </w:r>
                   </w:p>
                 </w:tc>
@@ -4539,11 +4585,9 @@
                         <w:rFonts w:eastAsiaTheme="minorEastAsia"/>
                       </w:rPr>
                     </w:pPr>
-                    <w:bookmarkStart w:id="21" w:name="Pre10"/>
                     <w:r>
                       <w:t>[3]</w:t>
                     </w:r>
-                    <w:bookmarkEnd w:id="21"/>
                   </w:p>
                 </w:tc>
                 <w:tc>
@@ -4559,7 +4603,7 @@
                       </w:rPr>
                     </w:pPr>
                     <w:r>
-                      <w:t xml:space="preserve">Pressman, </w:t>
+                      <w:t xml:space="preserve">R. S. Pressman, </w:t>
                     </w:r>
                     <w:r>
                       <w:rPr>
@@ -4571,6 +4615,8 @@
                     <w:r>
                       <w:t>, 7th ed.: McGrow Hill, 2010.</w:t>
                     </w:r>
+                    <w:bookmarkStart w:id="19" w:name="_GoBack"/>
+                    <w:bookmarkEnd w:id="19"/>
                   </w:p>
                 </w:tc>
               </w:tr>
@@ -4910,7 +4956,7 @@
           <w:fldChar w:fldCharType="separate"/>
         </w:r>
         <w:r>
-          <w:t>2</w:t>
+          <w:t>7</w:t>
         </w:r>
         <w:r>
           <w:fldChar w:fldCharType="end"/>
@@ -8413,7 +8459,7 @@
   <a:extraClrSchemeLst/>
   <a:extLst>
     <a:ext uri="{05A4C25C-085E-4340-85A3-A5531E510DB2}">
-      <thm15:themeFamily xmlns="" xmlns:thm15="http://schemas.microsoft.com/office/thememl/2012/main" name="Office Theme" id="{62F939B6-93AF-4DB8-9C6B-D6C7DFDC589F}" vid="{4A3C46E8-61CC-4603-A589-7422A47A8E4A}"/>
+      <thm15:themeFamily xmlns:thm15="http://schemas.microsoft.com/office/thememl/2012/main" xmlns="" name="Office Theme" id="{62F939B6-93AF-4DB8-9C6B-D6C7DFDC589F}" vid="{4A3C46E8-61CC-4603-A589-7422A47A8E4A}"/>
     </a:ext>
   </a:extLst>
 </a:theme>
@@ -8421,51 +8467,6 @@
 
 <file path=customXml/item1.xml><?xml version="1.0" encoding="utf-8"?>
 <b:Sources xmlns:b="http://schemas.openxmlformats.org/officeDocument/2006/bibliography" xmlns="http://schemas.openxmlformats.org/officeDocument/2006/bibliography" SelectedStyle="\IEEE_Reference.XSL" StyleName="IEEE - Reference Order" Version="2006">
-  <b:Source>
-    <b:Tag>SMe13</b:Tag>
-    <b:SourceType>Book</b:SourceType>
-    <b:Guid>{36C81C2D-4BBA-4030-B0E8-60100B0663DB}</b:Guid>
-    <b:Author>
-      <b:Author>
-        <b:NameList>
-          <b:Person>
-            <b:Last>S.</b:Last>
-            <b:First>Menaka</b:First>
-          </b:Person>
-          <b:Person>
-            <b:Last>R.</b:Last>
-            <b:First>Radha</b:First>
-          </b:Person>
-        </b:NameList>
-      </b:Author>
-    </b:Author>
-    <b:Title>Text Classification using Keyword Extraction</b:Title>
-    <b:Year>2013</b:Year>
-    <b:Month>Desember</b:Month>
-    <b:City>Coimbatore</b:City>
-    <b:CountryRegion>India</b:CountryRegion>
-    <b:Publisher>Peelamedu</b:Publisher>
-    <b:RefOrder>2</b:RefOrder>
-  </b:Source>
-  <b:Source>
-    <b:Tag>Pre10</b:Tag>
-    <b:SourceType>Book</b:SourceType>
-    <b:Guid>{575259DB-FCBB-488F-A191-28C620B6C9EA}</b:Guid>
-    <b:Author>
-      <b:Author>
-        <b:NameList>
-          <b:Person>
-            <b:Last>Pressman</b:Last>
-          </b:Person>
-        </b:NameList>
-      </b:Author>
-    </b:Author>
-    <b:Title>Software Engineering : A Practitioner’s Approach</b:Title>
-    <b:Year>2010</b:Year>
-    <b:Publisher>McGrow Hill</b:Publisher>
-    <b:Edition>7</b:Edition>
-    <b:RefOrder>3</b:RefOrder>
-  </b:Source>
   <b:Source>
     <b:Tag>Lei06</b:Tag>
     <b:SourceType>JournalArticle</b:SourceType>
@@ -8550,32 +8551,6 @@
     <b:RefOrder>6</b:RefOrder>
   </b:Source>
   <b:Source>
-    <b:Tag>PEJ13</b:Tag>
-    <b:SourceType>JournalArticle</b:SourceType>
-    <b:Guid>{72E7966E-8AB5-4CE6-B634-E3D349405CBC}</b:Guid>
-    <b:Title>Audio Classification Of Music/Speech Mixed Signals Using Sinusoidal Modeling With Svm And Neural Network Approach</b:Title>
-    <b:Year>2013</b:Year>
-    <b:Author>
-      <b:Author>
-        <b:NameList>
-          <b:Person>
-            <b:Last>Mowlaee</b:Last>
-            <b:First>Pejman</b:First>
-          </b:Person>
-          <b:Person>
-            <b:Last>Sayadiyan</b:Last>
-            <b:First>Abolghasem</b:First>
-          </b:Person>
-        </b:NameList>
-      </b:Author>
-    </b:Author>
-    <b:JournalName>Journal of Circuits, Systems and Computers</b:JournalName>
-    <b:Month>February</b:Month>
-    <b:Volume>22</b:Volume>
-    <b:Issue>02</b:Issue>
-    <b:RefOrder>1</b:RefOrder>
-  </b:Source>
-  <b:Source>
     <b:Tag>Lie02</b:Tag>
     <b:SourceType>JournalArticle</b:SourceType>
     <b:Guid>{19BD4BA9-E390-4624-94AE-556AC027F802}</b:Guid>
@@ -8601,11 +8576,85 @@
     <b:Issue>7</b:Issue>
     <b:RefOrder>7</b:RefOrder>
   </b:Source>
+  <b:Source>
+    <b:Tag>SMe13</b:Tag>
+    <b:SourceType>JournalArticle</b:SourceType>
+    <b:Guid>{ED78F60E-A4E5-46B9-A786-8AB039D146D0}</b:Guid>
+    <b:Author>
+      <b:Author>
+        <b:NameList>
+          <b:Person>
+            <b:Last>S.</b:Last>
+            <b:First>Menaka</b:First>
+          </b:Person>
+          <b:Person>
+            <b:Last>R.</b:Last>
+            <b:First>Radha</b:First>
+          </b:Person>
+        </b:NameList>
+      </b:Author>
+    </b:Author>
+    <b:Title>Text Classification using Keyword Extraction</b:Title>
+    <b:Year>2013</b:Year>
+    <b:Month>Desember</b:Month>
+    <b:City>Coimbatore</b:City>
+    <b:CountryRegion>India</b:CountryRegion>
+    <b:Publisher>Peelamedu</b:Publisher>
+    <b:JournalName>International Journal of Advanced Research in Computer Science and Software Engineering</b:JournalName>
+    <b:RefOrder>2</b:RefOrder>
+  </b:Source>
+  <b:Source>
+    <b:Tag>PEJ13</b:Tag>
+    <b:SourceType>JournalArticle</b:SourceType>
+    <b:Guid>{63F96F10-A8D3-4DB7-94F9-8157D0BB1521}</b:Guid>
+    <b:Title>Audio Classification Of Music/Speech Mixed Signals Using Sinusoidal Modeling With Svm And Neural Network Approach</b:Title>
+    <b:Year>2013</b:Year>
+    <b:Author>
+      <b:Author>
+        <b:NameList>
+          <b:Person>
+            <b:Last>M.</b:Last>
+            <b:First>Pejman</b:First>
+          </b:Person>
+          <b:Person>
+            <b:Last>S.</b:Last>
+            <b:First>Abolghasem</b:First>
+          </b:Person>
+        </b:NameList>
+      </b:Author>
+    </b:Author>
+    <b:JournalName>Journal of Circuits, Systems and Computers</b:JournalName>
+    <b:Month>February</b:Month>
+    <b:Volume>22</b:Volume>
+    <b:Issue>02</b:Issue>
+    <b:RefOrder>1</b:RefOrder>
+  </b:Source>
+  <b:Source>
+    <b:Tag>Pre10</b:Tag>
+    <b:SourceType>Book</b:SourceType>
+    <b:Guid>{0256B00B-9EA6-407E-8DDF-74CBD6F0D278}</b:Guid>
+    <b:Author>
+      <b:Author>
+        <b:NameList>
+          <b:Person>
+            <b:Last>Pressman</b:Last>
+            <b:First>R.</b:First>
+            <b:Middle>S.</b:Middle>
+          </b:Person>
+        </b:NameList>
+      </b:Author>
+    </b:Author>
+    <b:Title>Software Engineering : A Practitioner’s Approach</b:Title>
+    <b:Year>2010</b:Year>
+    <b:Publisher>McGrow Hill</b:Publisher>
+    <b:Edition>7</b:Edition>
+    <b:RefOrder>3</b:RefOrder>
+  </b:Source>
 </b:Sources>
 </file>
 
 <file path=customXml/itemProps1.xml><?xml version="1.0" encoding="utf-8"?>
-<ds:datastoreItem xmlns:ds="http://schemas.openxmlformats.org/officeDocument/2006/customXml" ds:itemID="{04E193C6-20E5-488A-8C5D-40A4BA508BE3}">
+<ds:datastoreItem xmlns:ds="http://schemas.openxmlformats.org/officeDocument/2006/customXml" ds:itemID="{4DBD797C-DE47-4D68-BDD6-0E1350DF2255}">
   <ds:schemaRefs>
     <ds:schemaRef ds:uri="http://schemas.openxmlformats.org/officeDocument/2006/bibliography"/>
   </ds:schemaRefs>

</xml_diff>